<commit_message>
EU compliant list of sensors update
</commit_message>
<xml_diff>
--- a/documentation/EU_compliant_micro_controllers_and_sensors.docx
+++ b/documentation/EU_compliant_micro_controllers_and_sensors.docx
@@ -9,10 +9,10 @@
         <w:tblLook w:val="04A0" w:firstRow="1" w:lastRow="0" w:firstColumn="1" w:lastColumn="0" w:noHBand="0" w:noVBand="1"/>
       </w:tblPr>
       <w:tblGrid>
-        <w:gridCol w:w="1814"/>
-        <w:gridCol w:w="2301"/>
-        <w:gridCol w:w="2522"/>
-        <w:gridCol w:w="2425"/>
+        <w:gridCol w:w="1932"/>
+        <w:gridCol w:w="2212"/>
+        <w:gridCol w:w="2073"/>
+        <w:gridCol w:w="2845"/>
       </w:tblGrid>
       <w:tr>
         <w:trPr>
@@ -105,26 +105,76 @@
           </w:tcPr>
           <w:p>
             <w:pPr>
-              <w:spacing w:after="160" w:line="259" w:lineRule="auto"/>
               <w:cnfStyle w:val="000000100000" w:firstRow="0" w:lastRow="0" w:firstColumn="0" w:lastColumn="0" w:oddVBand="0" w:evenVBand="0" w:oddHBand="1" w:evenHBand="0" w:firstRowFirstColumn="0" w:firstRowLastColumn="0" w:lastRowFirstColumn="0" w:lastRowLastColumn="0"/>
             </w:pPr>
             <w:r>
-              <w:t>- SoC, SoH (via cell data) - Cell voltages and balancing - Pack current &amp; voltage - Protection alarms (OV/UV, temp, current)</w:t>
-            </w:r>
-          </w:p>
-        </w:tc>
-        <w:tc>
-          <w:tcPr>
-            <w:tcW w:w="0" w:type="auto"/>
-            <w:hideMark/>
-          </w:tcPr>
+              <w:t>-S</w:t>
+            </w:r>
+            <w:r>
+              <w:t>oC, SoH (via cell data)</w:t>
+            </w:r>
+          </w:p>
           <w:p>
             <w:pPr>
               <w:spacing w:after="160" w:line="259" w:lineRule="auto"/>
               <w:cnfStyle w:val="000000100000" w:firstRow="0" w:lastRow="0" w:firstColumn="0" w:lastColumn="0" w:oddVBand="0" w:evenVBand="0" w:oddHBand="1" w:evenHBand="0" w:firstRowFirstColumn="0" w:firstRowLastColumn="0" w:lastRowFirstColumn="0" w:lastRowLastColumn="0"/>
             </w:pPr>
             <w:r>
-              <w:t>• System voltages: 12/24/48 V • Continuous current: 500–1000 A • Peak: 600–1200 A (5 min) • Temp: −40 °C to +60 °C • IP22</w:t>
+              <w:t>-</w:t>
+            </w:r>
+            <w:r>
+              <w:t xml:space="preserve">Cell voltages and balancing </w:t>
+            </w:r>
+          </w:p>
+          <w:p>
+            <w:pPr>
+              <w:spacing w:after="160" w:line="259" w:lineRule="auto"/>
+              <w:cnfStyle w:val="000000100000" w:firstRow="0" w:lastRow="0" w:firstColumn="0" w:lastColumn="0" w:oddVBand="0" w:evenVBand="0" w:oddHBand="1" w:evenHBand="0" w:firstRowFirstColumn="0" w:firstRowLastColumn="0" w:lastRowFirstColumn="0" w:lastRowLastColumn="0"/>
+            </w:pPr>
+            <w:r>
+              <w:t>-Pack current &amp; voltage - Protection alarms (OV/UV, temp, current)</w:t>
+            </w:r>
+          </w:p>
+        </w:tc>
+        <w:tc>
+          <w:tcPr>
+            <w:tcW w:w="0" w:type="auto"/>
+            <w:hideMark/>
+          </w:tcPr>
+          <w:p>
+            <w:pPr>
+              <w:spacing w:after="160" w:line="259" w:lineRule="auto"/>
+              <w:cnfStyle w:val="000000100000" w:firstRow="0" w:lastRow="0" w:firstColumn="0" w:lastColumn="0" w:oddVBand="0" w:evenVBand="0" w:oddHBand="1" w:evenHBand="0" w:firstRowFirstColumn="0" w:firstRowLastColumn="0" w:lastRowFirstColumn="0" w:lastRowLastColumn="0"/>
+            </w:pPr>
+            <w:r>
+              <w:t xml:space="preserve">• System voltages: 12/24/48 V </w:t>
+            </w:r>
+          </w:p>
+          <w:p>
+            <w:pPr>
+              <w:spacing w:after="160" w:line="259" w:lineRule="auto"/>
+              <w:cnfStyle w:val="000000100000" w:firstRow="0" w:lastRow="0" w:firstColumn="0" w:lastColumn="0" w:oddVBand="0" w:evenVBand="0" w:oddHBand="1" w:evenHBand="0" w:firstRowFirstColumn="0" w:firstRowLastColumn="0" w:lastRowFirstColumn="0" w:lastRowLastColumn="0"/>
+            </w:pPr>
+            <w:r>
+              <w:t xml:space="preserve">• Continuous current: 500–1000 A </w:t>
+            </w:r>
+          </w:p>
+          <w:p>
+            <w:pPr>
+              <w:spacing w:after="160" w:line="259" w:lineRule="auto"/>
+              <w:cnfStyle w:val="000000100000" w:firstRow="0" w:lastRow="0" w:firstColumn="0" w:lastColumn="0" w:oddVBand="0" w:evenVBand="0" w:oddHBand="1" w:evenHBand="0" w:firstRowFirstColumn="0" w:firstRowLastColumn="0" w:lastRowFirstColumn="0" w:lastRowLastColumn="0"/>
+            </w:pPr>
+            <w:r>
+              <w:t xml:space="preserve">• Peak: 600–1200 A (5 min) </w:t>
+            </w:r>
+          </w:p>
+          <w:p>
+            <w:pPr>
+              <w:spacing w:after="160" w:line="259" w:lineRule="auto"/>
+              <w:cnfStyle w:val="000000100000" w:firstRow="0" w:lastRow="0" w:firstColumn="0" w:lastColumn="0" w:oddVBand="0" w:evenVBand="0" w:oddHBand="1" w:evenHBand="0" w:firstRowFirstColumn="0" w:firstRowLastColumn="0" w:lastRowFirstColumn="0" w:lastRowLastColumn="0"/>
+            </w:pPr>
+            <w:r>
+              <w:t>• Temp: −40 °C to +60 °C • IP22</w:t>
             </w:r>
           </w:p>
         </w:tc>
@@ -171,22 +221,85 @@
               <w:cnfStyle w:val="000000000000" w:firstRow="0" w:lastRow="0" w:firstColumn="0" w:lastColumn="0" w:oddVBand="0" w:evenVBand="0" w:oddHBand="0" w:evenHBand="0" w:firstRowFirstColumn="0" w:firstRowLastColumn="0" w:lastRowFirstColumn="0" w:lastRowLastColumn="0"/>
             </w:pPr>
             <w:r>
-              <w:t>- PCS DC voltage/current - AC power output - Efficiency &amp; conversion losses - Thermal status (sensors) - Grid interface values</w:t>
-            </w:r>
-          </w:p>
-        </w:tc>
-        <w:tc>
-          <w:tcPr>
-            <w:tcW w:w="0" w:type="auto"/>
-            <w:hideMark/>
-          </w:tcPr>
+              <w:t xml:space="preserve">-PCS DC voltage/current </w:t>
+            </w:r>
+          </w:p>
           <w:p>
             <w:pPr>
               <w:spacing w:after="160" w:line="259" w:lineRule="auto"/>
               <w:cnfStyle w:val="000000000000" w:firstRow="0" w:lastRow="0" w:firstColumn="0" w:lastColumn="0" w:oddVBand="0" w:evenVBand="0" w:oddHBand="0" w:evenHBand="0" w:firstRowFirstColumn="0" w:firstRowLastColumn="0" w:lastRowFirstColumn="0" w:lastRowLastColumn="0"/>
             </w:pPr>
             <w:r>
-              <w:t>• DC input: 500–950 V (max 1100 V) • DC current: up to 4000 A • AC output: 1900–2900 kVA • Eff.: 98.3–98.6% • Temp: −25 °C to +50 °C</w:t>
+              <w:t xml:space="preserve">-AC power output </w:t>
+            </w:r>
+          </w:p>
+          <w:p>
+            <w:pPr>
+              <w:spacing w:after="160" w:line="259" w:lineRule="auto"/>
+              <w:cnfStyle w:val="000000000000" w:firstRow="0" w:lastRow="0" w:firstColumn="0" w:lastColumn="0" w:oddVBand="0" w:evenVBand="0" w:oddHBand="0" w:evenHBand="0" w:firstRowFirstColumn="0" w:firstRowLastColumn="0" w:lastRowFirstColumn="0" w:lastRowLastColumn="0"/>
+            </w:pPr>
+            <w:r>
+              <w:t xml:space="preserve">-Efficiency &amp; conversion losses </w:t>
+            </w:r>
+          </w:p>
+          <w:p>
+            <w:pPr>
+              <w:spacing w:after="160" w:line="259" w:lineRule="auto"/>
+              <w:cnfStyle w:val="000000000000" w:firstRow="0" w:lastRow="0" w:firstColumn="0" w:lastColumn="0" w:oddVBand="0" w:evenVBand="0" w:oddHBand="0" w:evenHBand="0" w:firstRowFirstColumn="0" w:firstRowLastColumn="0" w:lastRowFirstColumn="0" w:lastRowLastColumn="0"/>
+            </w:pPr>
+            <w:r>
+              <w:t xml:space="preserve">-Thermal status (sensors) </w:t>
+            </w:r>
+          </w:p>
+          <w:p>
+            <w:pPr>
+              <w:spacing w:after="160" w:line="259" w:lineRule="auto"/>
+              <w:cnfStyle w:val="000000000000" w:firstRow="0" w:lastRow="0" w:firstColumn="0" w:lastColumn="0" w:oddVBand="0" w:evenVBand="0" w:oddHBand="0" w:evenHBand="0" w:firstRowFirstColumn="0" w:firstRowLastColumn="0" w:lastRowFirstColumn="0" w:lastRowLastColumn="0"/>
+            </w:pPr>
+            <w:r>
+              <w:t>-Grid interface values</w:t>
+            </w:r>
+          </w:p>
+        </w:tc>
+        <w:tc>
+          <w:tcPr>
+            <w:tcW w:w="0" w:type="auto"/>
+            <w:hideMark/>
+          </w:tcPr>
+          <w:p>
+            <w:pPr>
+              <w:spacing w:after="160" w:line="259" w:lineRule="auto"/>
+              <w:cnfStyle w:val="000000000000" w:firstRow="0" w:lastRow="0" w:firstColumn="0" w:lastColumn="0" w:oddVBand="0" w:evenVBand="0" w:oddHBand="0" w:evenHBand="0" w:firstRowFirstColumn="0" w:firstRowLastColumn="0" w:lastRowFirstColumn="0" w:lastRowLastColumn="0"/>
+            </w:pPr>
+            <w:r>
+              <w:t xml:space="preserve">• DC input: 500–950 V (max 1100 V) </w:t>
+            </w:r>
+          </w:p>
+          <w:p>
+            <w:pPr>
+              <w:spacing w:after="160" w:line="259" w:lineRule="auto"/>
+              <w:cnfStyle w:val="000000000000" w:firstRow="0" w:lastRow="0" w:firstColumn="0" w:lastColumn="0" w:oddVBand="0" w:evenVBand="0" w:oddHBand="0" w:evenHBand="0" w:firstRowFirstColumn="0" w:firstRowLastColumn="0" w:lastRowFirstColumn="0" w:lastRowLastColumn="0"/>
+            </w:pPr>
+            <w:r>
+              <w:t xml:space="preserve">• DC current: up to 4000 A </w:t>
+            </w:r>
+          </w:p>
+          <w:p>
+            <w:pPr>
+              <w:spacing w:after="160" w:line="259" w:lineRule="auto"/>
+              <w:cnfStyle w:val="000000000000" w:firstRow="0" w:lastRow="0" w:firstColumn="0" w:lastColumn="0" w:oddVBand="0" w:evenVBand="0" w:oddHBand="0" w:evenHBand="0" w:firstRowFirstColumn="0" w:firstRowLastColumn="0" w:lastRowFirstColumn="0" w:lastRowLastColumn="0"/>
+            </w:pPr>
+            <w:r>
+              <w:t xml:space="preserve">• AC output: 1900–2900 kVA </w:t>
+            </w:r>
+          </w:p>
+          <w:p>
+            <w:pPr>
+              <w:spacing w:after="160" w:line="259" w:lineRule="auto"/>
+              <w:cnfStyle w:val="000000000000" w:firstRow="0" w:lastRow="0" w:firstColumn="0" w:lastColumn="0" w:oddVBand="0" w:evenVBand="0" w:oddHBand="0" w:evenHBand="0" w:firstRowFirstColumn="0" w:firstRowLastColumn="0" w:lastRowFirstColumn="0" w:lastRowLastColumn="0"/>
+            </w:pPr>
+            <w:r>
+              <w:t>• Eff.: 98.3–98.6% • Temp: −25 °C to +50 °C</w:t>
             </w:r>
           </w:p>
         </w:tc>
@@ -236,22 +349,85 @@
               <w:cnfStyle w:val="000000100000" w:firstRow="0" w:lastRow="0" w:firstColumn="0" w:lastColumn="0" w:oddVBand="0" w:evenVBand="0" w:oddHBand="1" w:evenHBand="0" w:firstRowFirstColumn="0" w:firstRowLastColumn="0" w:lastRowFirstColumn="0" w:lastRowLastColumn="0"/>
             </w:pPr>
             <w:r>
-              <w:t>- DC bus voltage/current - AC 3-phase output - PCS efficiency - Thermal envelope - Grid services (freq, reactive power)</w:t>
-            </w:r>
-          </w:p>
-        </w:tc>
-        <w:tc>
-          <w:tcPr>
-            <w:tcW w:w="0" w:type="auto"/>
-            <w:hideMark/>
-          </w:tcPr>
+              <w:t xml:space="preserve">-DC bus voltage/current </w:t>
+            </w:r>
+          </w:p>
           <w:p>
             <w:pPr>
               <w:spacing w:after="160" w:line="259" w:lineRule="auto"/>
               <w:cnfStyle w:val="000000100000" w:firstRow="0" w:lastRow="0" w:firstColumn="0" w:lastColumn="0" w:oddVBand="0" w:evenVBand="0" w:oddHBand="1" w:evenHBand="0" w:firstRowFirstColumn="0" w:firstRowLastColumn="0" w:lastRowFirstColumn="0" w:lastRowLastColumn="0"/>
             </w:pPr>
             <w:r>
-              <w:t>• DC voltage: up to 1300 V • Power: up to 3660 kVA • Bidirectional • 3-phase AC output • Grid/island operation</w:t>
+              <w:t xml:space="preserve">-AC 3-phase output - PCS efficiency </w:t>
+            </w:r>
+          </w:p>
+          <w:p>
+            <w:pPr>
+              <w:spacing w:after="160" w:line="259" w:lineRule="auto"/>
+              <w:cnfStyle w:val="000000100000" w:firstRow="0" w:lastRow="0" w:firstColumn="0" w:lastColumn="0" w:oddVBand="0" w:evenVBand="0" w:oddHBand="1" w:evenHBand="0" w:firstRowFirstColumn="0" w:firstRowLastColumn="0" w:lastRowFirstColumn="0" w:lastRowLastColumn="0"/>
+            </w:pPr>
+            <w:r>
+              <w:t xml:space="preserve">-Thermal envelope </w:t>
+            </w:r>
+          </w:p>
+          <w:p>
+            <w:pPr>
+              <w:spacing w:after="160" w:line="259" w:lineRule="auto"/>
+              <w:cnfStyle w:val="000000100000" w:firstRow="0" w:lastRow="0" w:firstColumn="0" w:lastColumn="0" w:oddVBand="0" w:evenVBand="0" w:oddHBand="1" w:evenHBand="0" w:firstRowFirstColumn="0" w:firstRowLastColumn="0" w:lastRowFirstColumn="0" w:lastRowLastColumn="0"/>
+            </w:pPr>
+            <w:r>
+              <w:t>-Grid services (freq, reactive power)</w:t>
+            </w:r>
+          </w:p>
+        </w:tc>
+        <w:tc>
+          <w:tcPr>
+            <w:tcW w:w="0" w:type="auto"/>
+            <w:hideMark/>
+          </w:tcPr>
+          <w:p>
+            <w:pPr>
+              <w:spacing w:after="160" w:line="259" w:lineRule="auto"/>
+              <w:cnfStyle w:val="000000100000" w:firstRow="0" w:lastRow="0" w:firstColumn="0" w:lastColumn="0" w:oddVBand="0" w:evenVBand="0" w:oddHBand="1" w:evenHBand="0" w:firstRowFirstColumn="0" w:firstRowLastColumn="0" w:lastRowFirstColumn="0" w:lastRowLastColumn="0"/>
+            </w:pPr>
+            <w:r>
+              <w:t xml:space="preserve">• DC voltage: up to 1300 V </w:t>
+            </w:r>
+          </w:p>
+          <w:p>
+            <w:pPr>
+              <w:spacing w:after="160" w:line="259" w:lineRule="auto"/>
+              <w:cnfStyle w:val="000000100000" w:firstRow="0" w:lastRow="0" w:firstColumn="0" w:lastColumn="0" w:oddVBand="0" w:evenVBand="0" w:oddHBand="1" w:evenHBand="0" w:firstRowFirstColumn="0" w:firstRowLastColumn="0" w:lastRowFirstColumn="0" w:lastRowLastColumn="0"/>
+            </w:pPr>
+            <w:r>
+              <w:t xml:space="preserve">• Power: up to 3660 kVA </w:t>
+            </w:r>
+          </w:p>
+          <w:p>
+            <w:pPr>
+              <w:spacing w:after="160" w:line="259" w:lineRule="auto"/>
+              <w:cnfStyle w:val="000000100000" w:firstRow="0" w:lastRow="0" w:firstColumn="0" w:lastColumn="0" w:oddVBand="0" w:evenVBand="0" w:oddHBand="1" w:evenHBand="0" w:firstRowFirstColumn="0" w:firstRowLastColumn="0" w:lastRowFirstColumn="0" w:lastRowLastColumn="0"/>
+            </w:pPr>
+            <w:r>
+              <w:t xml:space="preserve">• Bidirectional </w:t>
+            </w:r>
+          </w:p>
+          <w:p>
+            <w:pPr>
+              <w:spacing w:after="160" w:line="259" w:lineRule="auto"/>
+              <w:cnfStyle w:val="000000100000" w:firstRow="0" w:lastRow="0" w:firstColumn="0" w:lastColumn="0" w:oddVBand="0" w:evenVBand="0" w:oddHBand="1" w:evenHBand="0" w:firstRowFirstColumn="0" w:firstRowLastColumn="0" w:lastRowFirstColumn="0" w:lastRowLastColumn="0"/>
+            </w:pPr>
+            <w:r>
+              <w:t xml:space="preserve">• 3-phase AC output </w:t>
+            </w:r>
+          </w:p>
+          <w:p>
+            <w:pPr>
+              <w:spacing w:after="160" w:line="259" w:lineRule="auto"/>
+              <w:cnfStyle w:val="000000100000" w:firstRow="0" w:lastRow="0" w:firstColumn="0" w:lastColumn="0" w:oddVBand="0" w:evenVBand="0" w:oddHBand="1" w:evenHBand="0" w:firstRowFirstColumn="0" w:firstRowLastColumn="0" w:lastRowFirstColumn="0" w:lastRowLastColumn="0"/>
+            </w:pPr>
+            <w:r>
+              <w:t>• Grid/island operation</w:t>
             </w:r>
           </w:p>
         </w:tc>
@@ -304,22 +480,61 @@
               <w:cnfStyle w:val="000000000000" w:firstRow="0" w:lastRow="0" w:firstColumn="0" w:lastColumn="0" w:oddVBand="0" w:evenVBand="0" w:oddHBand="0" w:evenHBand="0" w:firstRowFirstColumn="0" w:firstRowLastColumn="0" w:lastRowFirstColumn="0" w:lastRowLastColumn="0"/>
             </w:pPr>
             <w:r>
-              <w:t>- Water outlet/return temps - HVAC pressures &amp; temps - Cooling loop monitoring</w:t>
-            </w:r>
-          </w:p>
-        </w:tc>
-        <w:tc>
-          <w:tcPr>
-            <w:tcW w:w="0" w:type="auto"/>
-            <w:hideMark/>
-          </w:tcPr>
+              <w:t>-</w:t>
+            </w:r>
+            <w:r>
+              <w:t xml:space="preserve">Water outlet/return temps </w:t>
+            </w:r>
+          </w:p>
           <w:p>
             <w:pPr>
               <w:spacing w:after="160" w:line="259" w:lineRule="auto"/>
               <w:cnfStyle w:val="000000000000" w:firstRow="0" w:lastRow="0" w:firstColumn="0" w:lastColumn="0" w:oddVBand="0" w:evenVBand="0" w:oddHBand="0" w:evenHBand="0" w:firstRowFirstColumn="0" w:firstRowLastColumn="0" w:lastRowFirstColumn="0" w:lastRowLastColumn="0"/>
             </w:pPr>
             <w:r>
-              <w:t>• Pressure: 0–100 bar • Temp: −40 °C to +125 °C (typ.) • Industrial IP65/IP67</w:t>
+              <w:t xml:space="preserve">-HVAC pressures &amp; temps </w:t>
+            </w:r>
+          </w:p>
+          <w:p>
+            <w:pPr>
+              <w:spacing w:after="160" w:line="259" w:lineRule="auto"/>
+              <w:cnfStyle w:val="000000000000" w:firstRow="0" w:lastRow="0" w:firstColumn="0" w:lastColumn="0" w:oddVBand="0" w:evenVBand="0" w:oddHBand="0" w:evenHBand="0" w:firstRowFirstColumn="0" w:firstRowLastColumn="0" w:lastRowFirstColumn="0" w:lastRowLastColumn="0"/>
+            </w:pPr>
+            <w:r>
+              <w:t>-Cooling loop monitoring</w:t>
+            </w:r>
+          </w:p>
+        </w:tc>
+        <w:tc>
+          <w:tcPr>
+            <w:tcW w:w="0" w:type="auto"/>
+            <w:hideMark/>
+          </w:tcPr>
+          <w:p>
+            <w:pPr>
+              <w:spacing w:after="160" w:line="259" w:lineRule="auto"/>
+              <w:cnfStyle w:val="000000000000" w:firstRow="0" w:lastRow="0" w:firstColumn="0" w:lastColumn="0" w:oddVBand="0" w:evenVBand="0" w:oddHBand="0" w:evenHBand="0" w:firstRowFirstColumn="0" w:firstRowLastColumn="0" w:lastRowFirstColumn="0" w:lastRowLastColumn="0"/>
+            </w:pPr>
+            <w:r>
+              <w:t xml:space="preserve">• Pressure: 0–100 bar </w:t>
+            </w:r>
+          </w:p>
+          <w:p>
+            <w:pPr>
+              <w:spacing w:after="160" w:line="259" w:lineRule="auto"/>
+              <w:cnfStyle w:val="000000000000" w:firstRow="0" w:lastRow="0" w:firstColumn="0" w:lastColumn="0" w:oddVBand="0" w:evenVBand="0" w:oddHBand="0" w:evenHBand="0" w:firstRowFirstColumn="0" w:firstRowLastColumn="0" w:lastRowFirstColumn="0" w:lastRowLastColumn="0"/>
+            </w:pPr>
+            <w:r>
+              <w:t xml:space="preserve">• Temp: −40 °C to +125 °C (typ.) </w:t>
+            </w:r>
+          </w:p>
+          <w:p>
+            <w:pPr>
+              <w:spacing w:after="160" w:line="259" w:lineRule="auto"/>
+              <w:cnfStyle w:val="000000000000" w:firstRow="0" w:lastRow="0" w:firstColumn="0" w:lastColumn="0" w:oddVBand="0" w:evenVBand="0" w:oddHBand="0" w:evenHBand="0" w:firstRowFirstColumn="0" w:firstRowLastColumn="0" w:lastRowFirstColumn="0" w:lastRowLastColumn="0"/>
+            </w:pPr>
+            <w:r>
+              <w:t>• Industrial IP65/IP67</w:t>
             </w:r>
           </w:p>
         </w:tc>
@@ -369,22 +584,50 @@
               <w:cnfStyle w:val="000000100000" w:firstRow="0" w:lastRow="0" w:firstColumn="0" w:lastColumn="0" w:oddVBand="0" w:evenVBand="0" w:oddHBand="1" w:evenHBand="0" w:firstRowFirstColumn="0" w:firstRowLastColumn="0" w:lastRowFirstColumn="0" w:lastRowLastColumn="0"/>
             </w:pPr>
             <w:r>
-              <w:t>- Auxiliary AC power - Power factor</w:t>
-            </w:r>
-          </w:p>
-        </w:tc>
-        <w:tc>
-          <w:tcPr>
-            <w:tcW w:w="0" w:type="auto"/>
-            <w:hideMark/>
-          </w:tcPr>
+              <w:t xml:space="preserve">-Auxiliary AC power </w:t>
+            </w:r>
+          </w:p>
           <w:p>
             <w:pPr>
               <w:spacing w:after="160" w:line="259" w:lineRule="auto"/>
               <w:cnfStyle w:val="000000100000" w:firstRow="0" w:lastRow="0" w:firstColumn="0" w:lastColumn="0" w:oddVBand="0" w:evenVBand="0" w:oddHBand="1" w:evenHBand="0" w:firstRowFirstColumn="0" w:firstRowLastColumn="0" w:lastRowFirstColumn="0" w:lastRowLastColumn="0"/>
             </w:pPr>
             <w:r>
-              <w:t>• Voltage: 230/400 V AC • Current: up to 5 A CT inputs • Accuracy: Class 0.5–1</w:t>
+              <w:t>-Power factor</w:t>
+            </w:r>
+          </w:p>
+        </w:tc>
+        <w:tc>
+          <w:tcPr>
+            <w:tcW w:w="0" w:type="auto"/>
+            <w:hideMark/>
+          </w:tcPr>
+          <w:p>
+            <w:pPr>
+              <w:spacing w:after="160" w:line="259" w:lineRule="auto"/>
+              <w:cnfStyle w:val="000000100000" w:firstRow="0" w:lastRow="0" w:firstColumn="0" w:lastColumn="0" w:oddVBand="0" w:evenVBand="0" w:oddHBand="1" w:evenHBand="0" w:firstRowFirstColumn="0" w:firstRowLastColumn="0" w:lastRowFirstColumn="0" w:lastRowLastColumn="0"/>
+            </w:pPr>
+            <w:r>
+              <w:t xml:space="preserve">• Voltage: 230/400 V AC </w:t>
+            </w:r>
+          </w:p>
+          <w:p>
+            <w:pPr>
+              <w:spacing w:after="160" w:line="259" w:lineRule="auto"/>
+              <w:cnfStyle w:val="000000100000" w:firstRow="0" w:lastRow="0" w:firstColumn="0" w:lastColumn="0" w:oddVBand="0" w:evenVBand="0" w:oddHBand="1" w:evenHBand="0" w:firstRowFirstColumn="0" w:firstRowLastColumn="0" w:lastRowFirstColumn="0" w:lastRowLastColumn="0"/>
+            </w:pPr>
+            <w:r>
+              <w:t xml:space="preserve">• Current: up to 5 A CT inputs </w:t>
+            </w:r>
+          </w:p>
+          <w:p>
+            <w:pPr>
+              <w:spacing w:after="160" w:line="259" w:lineRule="auto"/>
+              <w:cnfStyle w:val="000000100000" w:firstRow="0" w:lastRow="0" w:firstColumn="0" w:lastColumn="0" w:oddVBand="0" w:evenVBand="0" w:oddHBand="1" w:evenHBand="0" w:firstRowFirstColumn="0" w:firstRowLastColumn="0" w:lastRowFirstColumn="0" w:lastRowLastColumn="0"/>
+            </w:pPr>
+            <w:r>
+              <w:lastRenderedPageBreak/>
+              <w:t>• Accuracy: Class 0.5–1</w:t>
             </w:r>
           </w:p>
         </w:tc>
@@ -405,6 +648,7 @@
               <w:rPr>
                 <w:lang w:val="de-DE"/>
               </w:rPr>
+              <w:lastRenderedPageBreak/>
               <w:t>aux_m_ap, aux_m_pf</w:t>
             </w:r>
           </w:p>
@@ -437,7 +681,7 @@
               <w:cnfStyle w:val="000000000000" w:firstRow="0" w:lastRow="0" w:firstColumn="0" w:lastColumn="0" w:oddVBand="0" w:evenVBand="0" w:oddHBand="0" w:evenHBand="0" w:firstRowFirstColumn="0" w:firstRowLastColumn="0" w:lastRowFirstColumn="0" w:lastRowLastColumn="0"/>
             </w:pPr>
             <w:r>
-              <w:t>- Humidity &amp; temperature sensors</w:t>
+              <w:t>-Humidity &amp; temperature sensors</w:t>
             </w:r>
           </w:p>
         </w:tc>
@@ -452,7 +696,16 @@
               <w:cnfStyle w:val="000000000000" w:firstRow="0" w:lastRow="0" w:firstColumn="0" w:lastColumn="0" w:oddVBand="0" w:evenVBand="0" w:oddHBand="0" w:evenHBand="0" w:firstRowFirstColumn="0" w:firstRowLastColumn="0" w:lastRowFirstColumn="0" w:lastRowLastColumn="0"/>
             </w:pPr>
             <w:r>
-              <w:t>• Humidity: 0–100% RH • Temp: −40 °C to +125 °C</w:t>
+              <w:t xml:space="preserve">• Humidity: 0–100% RH </w:t>
+            </w:r>
+          </w:p>
+          <w:p>
+            <w:pPr>
+              <w:spacing w:after="160" w:line="259" w:lineRule="auto"/>
+              <w:cnfStyle w:val="000000000000" w:firstRow="0" w:lastRow="0" w:firstColumn="0" w:lastColumn="0" w:oddVBand="0" w:evenVBand="0" w:oddHBand="0" w:evenHBand="0" w:firstRowFirstColumn="0" w:firstRowLastColumn="0" w:lastRowFirstColumn="0" w:lastRowLastColumn="0"/>
+            </w:pPr>
+            <w:r>
+              <w:t>• Temp: −40 °C to +125 °C</w:t>
             </w:r>
           </w:p>
         </w:tc>
@@ -502,7 +755,7 @@
               <w:cnfStyle w:val="000000100000" w:firstRow="0" w:lastRow="0" w:firstColumn="0" w:lastColumn="0" w:oddVBand="0" w:evenVBand="0" w:oddHBand="1" w:evenHBand="0" w:firstRowFirstColumn="0" w:firstRowLastColumn="0" w:lastRowFirstColumn="0" w:lastRowLastColumn="0"/>
             </w:pPr>
             <w:r>
-              <w:t>- Smoke, CO, fire alarms, error codes</w:t>
+              <w:t>-Smoke, CO, fire alarms, error codes</w:t>
             </w:r>
           </w:p>
         </w:tc>
@@ -517,7 +770,25 @@
               <w:cnfStyle w:val="000000100000" w:firstRow="0" w:lastRow="0" w:firstColumn="0" w:lastColumn="0" w:oddVBand="0" w:evenVBand="0" w:oddHBand="1" w:evenHBand="0" w:firstRowFirstColumn="0" w:firstRowLastColumn="0" w:lastRowFirstColumn="0" w:lastRowLastColumn="0"/>
             </w:pPr>
             <w:r>
-              <w:t>• EN54-certified • CO ppm ranges • Smoke: optical/ionisation</w:t>
+              <w:t xml:space="preserve">• EN54-certified </w:t>
+            </w:r>
+          </w:p>
+          <w:p>
+            <w:pPr>
+              <w:spacing w:after="160" w:line="259" w:lineRule="auto"/>
+              <w:cnfStyle w:val="000000100000" w:firstRow="0" w:lastRow="0" w:firstColumn="0" w:lastColumn="0" w:oddVBand="0" w:evenVBand="0" w:oddHBand="1" w:evenHBand="0" w:firstRowFirstColumn="0" w:firstRowLastColumn="0" w:lastRowFirstColumn="0" w:lastRowLastColumn="0"/>
+            </w:pPr>
+            <w:r>
+              <w:t xml:space="preserve">• CO ppm ranges </w:t>
+            </w:r>
+          </w:p>
+          <w:p>
+            <w:pPr>
+              <w:spacing w:after="160" w:line="259" w:lineRule="auto"/>
+              <w:cnfStyle w:val="000000100000" w:firstRow="0" w:lastRow="0" w:firstColumn="0" w:lastColumn="0" w:oddVBand="0" w:evenVBand="0" w:oddHBand="1" w:evenHBand="0" w:firstRowFirstColumn="0" w:firstRowLastColumn="0" w:lastRowFirstColumn="0" w:lastRowLastColumn="0"/>
+            </w:pPr>
+            <w:r>
+              <w:t>• Smoke: optical/ionisation</w:t>
             </w:r>
           </w:p>
         </w:tc>
@@ -564,22 +835,58 @@
               <w:cnfStyle w:val="000000000000" w:firstRow="0" w:lastRow="0" w:firstColumn="0" w:lastColumn="0" w:oddVBand="0" w:evenVBand="0" w:oddHBand="0" w:evenHBand="0" w:firstRowFirstColumn="0" w:firstRowLastColumn="0" w:lastRowFirstColumn="0" w:lastRowLastColumn="0"/>
             </w:pPr>
             <w:r>
-              <w:t>- Active energy (import/export) - Active power - Power factor</w:t>
-            </w:r>
-          </w:p>
-        </w:tc>
-        <w:tc>
-          <w:tcPr>
-            <w:tcW w:w="0" w:type="auto"/>
-            <w:hideMark/>
-          </w:tcPr>
+              <w:t xml:space="preserve">-Active energy (import/export) </w:t>
+            </w:r>
+          </w:p>
           <w:p>
             <w:pPr>
               <w:spacing w:after="160" w:line="259" w:lineRule="auto"/>
               <w:cnfStyle w:val="000000000000" w:firstRow="0" w:lastRow="0" w:firstColumn="0" w:lastColumn="0" w:oddVBand="0" w:evenVBand="0" w:oddHBand="0" w:evenHBand="0" w:firstRowFirstColumn="0" w:firstRowLastColumn="0" w:lastRowFirstColumn="0" w:lastRowLastColumn="0"/>
             </w:pPr>
             <w:r>
-              <w:t>• 3-phase, 230/400 V AC • Current: 1–5 A via CTs • Accuracy: Class 0.2–0.5</w:t>
+              <w:t xml:space="preserve">-Active power </w:t>
+            </w:r>
+          </w:p>
+          <w:p>
+            <w:pPr>
+              <w:spacing w:after="160" w:line="259" w:lineRule="auto"/>
+              <w:cnfStyle w:val="000000000000" w:firstRow="0" w:lastRow="0" w:firstColumn="0" w:lastColumn="0" w:oddVBand="0" w:evenVBand="0" w:oddHBand="0" w:evenHBand="0" w:firstRowFirstColumn="0" w:firstRowLastColumn="0" w:lastRowFirstColumn="0" w:lastRowLastColumn="0"/>
+            </w:pPr>
+            <w:r>
+              <w:t>-Power factor</w:t>
+            </w:r>
+          </w:p>
+        </w:tc>
+        <w:tc>
+          <w:tcPr>
+            <w:tcW w:w="0" w:type="auto"/>
+            <w:hideMark/>
+          </w:tcPr>
+          <w:p>
+            <w:pPr>
+              <w:spacing w:after="160" w:line="259" w:lineRule="auto"/>
+              <w:cnfStyle w:val="000000000000" w:firstRow="0" w:lastRow="0" w:firstColumn="0" w:lastColumn="0" w:oddVBand="0" w:evenVBand="0" w:oddHBand="0" w:evenHBand="0" w:firstRowFirstColumn="0" w:firstRowLastColumn="0" w:lastRowFirstColumn="0" w:lastRowLastColumn="0"/>
+            </w:pPr>
+            <w:r>
+              <w:t xml:space="preserve">• 3-phase, 230/400 V AC </w:t>
+            </w:r>
+          </w:p>
+          <w:p>
+            <w:pPr>
+              <w:spacing w:after="160" w:line="259" w:lineRule="auto"/>
+              <w:cnfStyle w:val="000000000000" w:firstRow="0" w:lastRow="0" w:firstColumn="0" w:lastColumn="0" w:oddVBand="0" w:evenVBand="0" w:oddHBand="0" w:evenHBand="0" w:firstRowFirstColumn="0" w:firstRowLastColumn="0" w:lastRowFirstColumn="0" w:lastRowLastColumn="0"/>
+            </w:pPr>
+            <w:r>
+              <w:t xml:space="preserve">• Current: 1–5 A via CTs </w:t>
+            </w:r>
+          </w:p>
+          <w:p>
+            <w:pPr>
+              <w:spacing w:after="160" w:line="259" w:lineRule="auto"/>
+              <w:cnfStyle w:val="000000000000" w:firstRow="0" w:lastRow="0" w:firstColumn="0" w:lastColumn="0" w:oddVBand="0" w:evenVBand="0" w:oddHBand="0" w:evenHBand="0" w:firstRowFirstColumn="0" w:firstRowLastColumn="0" w:lastRowFirstColumn="0" w:lastRowLastColumn="0"/>
+            </w:pPr>
+            <w:r>
+              <w:t>• Accuracy: Class 0.2–0.5</w:t>
             </w:r>
           </w:p>
         </w:tc>
@@ -602,6 +909,28 @@
     </w:tbl>
     <w:p/>
     <w:p/>
+    <w:p/>
+    <w:p/>
+    <w:p/>
+    <w:p/>
+    <w:p/>
+    <w:p/>
+    <w:p/>
+    <w:p/>
+    <w:p/>
+    <w:p/>
+    <w:p/>
+    <w:p/>
+    <w:p/>
+    <w:p/>
+    <w:p/>
+    <w:p/>
+    <w:p>
+      <w:r>
+        <w:lastRenderedPageBreak/>
+        <w:t>EU compliance</w:t>
+      </w:r>
+    </w:p>
     <w:tbl>
       <w:tblPr>
         <w:tblStyle w:val="GridTable5Dark"/>
@@ -628,7 +957,6 @@
               <w:spacing w:after="160" w:line="259" w:lineRule="auto"/>
             </w:pPr>
             <w:r>
-              <w:lastRenderedPageBreak/>
               <w:t>Device</w:t>
             </w:r>
           </w:p>
@@ -859,7 +1187,13 @@
               <w:cnfStyle w:val="000000000000" w:firstRow="0" w:lastRow="0" w:firstColumn="0" w:lastColumn="0" w:oddVBand="0" w:evenVBand="0" w:oddHBand="0" w:evenHBand="0" w:firstRowFirstColumn="0" w:firstRowLastColumn="0" w:lastRowFirstColumn="0" w:lastRowLastColumn="0"/>
             </w:pPr>
             <w:r>
-              <w:t>Mostly analog or fieldbus (Modbus/Profibus). No Internet exposure → inherently secure.</w:t>
+              <w:t>Mostly analog or fieldbus (Modbus/Profibus). No Internet exposure → inherently secure</w:t>
+            </w:r>
+            <w:r>
+              <w:t xml:space="preserve"> because it is isolated</w:t>
+            </w:r>
+            <w:r>
+              <w:t>.</w:t>
             </w:r>
           </w:p>
         </w:tc>
@@ -1062,411 +1396,442 @@
     <w:p/>
     <w:p/>
     <w:p/>
-    <w:p/>
     <w:p>
       <w:pPr>
         <w:rPr>
+          <w:rFonts w:ascii="Arial" w:hAnsi="Arial" w:cs="Arial"/>
           <w:b/>
           <w:bCs/>
+          <w:sz w:val="24"/>
+          <w:szCs w:val="24"/>
+          <w:u w:val="single"/>
         </w:rPr>
       </w:pPr>
       <w:r>
         <w:rPr>
+          <w:rFonts w:ascii="Arial" w:hAnsi="Arial" w:cs="Arial"/>
           <w:b/>
           <w:bCs/>
+          <w:sz w:val="24"/>
+          <w:szCs w:val="24"/>
+          <w:u w:val="single"/>
         </w:rPr>
         <w:lastRenderedPageBreak/>
-        <w:t>Victron Lynx Smart BMS / NG</w:t>
+        <w:t>References</w:t>
       </w:r>
     </w:p>
     <w:p>
-      <w:hyperlink r:id="rId4" w:history="1">
+      <w:pPr>
+        <w:pStyle w:val="ListParagraph"/>
+        <w:numPr>
+          <w:ilvl w:val="0"/>
+          <w:numId w:val="1"/>
+        </w:numPr>
+        <w:rPr>
+          <w:rFonts w:ascii="Arial" w:hAnsi="Arial" w:cs="Arial"/>
+          <w:sz w:val="24"/>
+          <w:szCs w:val="24"/>
+        </w:rPr>
+      </w:pPr>
+      <w:r>
+        <w:rPr>
+          <w:rFonts w:ascii="Arial" w:hAnsi="Arial" w:cs="Arial"/>
+          <w:sz w:val="24"/>
+          <w:szCs w:val="24"/>
+        </w:rPr>
+        <w:t>Victron Lynx Smart BMS / NG</w:t>
+      </w:r>
+      <w:r>
+        <w:rPr>
+          <w:rFonts w:ascii="Arial" w:hAnsi="Arial" w:cs="Arial"/>
+          <w:sz w:val="24"/>
+          <w:szCs w:val="24"/>
+        </w:rPr>
+        <w:t xml:space="preserve">: </w:t>
+      </w:r>
+      <w:hyperlink r:id="rId5" w:history="1">
         <w:r>
           <w:rPr>
             <w:rStyle w:val="Hyperlink"/>
+            <w:rFonts w:ascii="Arial" w:hAnsi="Arial" w:cs="Arial"/>
+            <w:sz w:val="24"/>
+            <w:szCs w:val="24"/>
           </w:rPr>
-          <w:t>https://www.victronenergy.</w:t>
-        </w:r>
-        <w:r>
-          <w:rPr>
-            <w:rStyle w:val="Hyperlink"/>
-          </w:rPr>
-          <w:t>c</w:t>
-        </w:r>
-        <w:r>
-          <w:rPr>
-            <w:rStyle w:val="Hyperlink"/>
-          </w:rPr>
-          <w:t>om/upload/d</w:t>
-        </w:r>
-        <w:r>
-          <w:rPr>
-            <w:rStyle w:val="Hyperlink"/>
-          </w:rPr>
-          <w:t>o</w:t>
-        </w:r>
-        <w:r>
-          <w:rPr>
-            <w:rStyle w:val="Hyperlink"/>
-          </w:rPr>
-          <w:t>cuments/Datasheet-Lynx-Smart-BMS-EN.pdf</w:t>
+          <w:t>https://www.victronenergy.com/upload/documents/Datasheet-Lynx-Smart-BMS-EN.pdf</w:t>
         </w:r>
       </w:hyperlink>
       <w:r>
+        <w:rPr>
+          <w:rFonts w:ascii="Arial" w:hAnsi="Arial" w:cs="Arial"/>
+          <w:sz w:val="24"/>
+          <w:szCs w:val="24"/>
+        </w:rPr>
         <w:t xml:space="preserve"> </w:t>
       </w:r>
     </w:p>
     <w:p>
       <w:pPr>
-        <w:rPr>
-          <w:b/>
-          <w:bCs/>
+        <w:pStyle w:val="ListParagraph"/>
+        <w:numPr>
+          <w:ilvl w:val="0"/>
+          <w:numId w:val="1"/>
+        </w:numPr>
+        <w:rPr>
+          <w:rFonts w:ascii="Arial" w:hAnsi="Arial" w:cs="Arial"/>
+          <w:sz w:val="24"/>
+          <w:szCs w:val="24"/>
         </w:rPr>
       </w:pPr>
       <w:r>
         <w:rPr>
-          <w:b/>
-          <w:bCs/>
+          <w:rFonts w:ascii="Arial" w:hAnsi="Arial" w:cs="Arial"/>
+          <w:sz w:val="24"/>
+          <w:szCs w:val="24"/>
         </w:rPr>
         <w:t>SMA Sunny Central Storage PCS</w:t>
       </w:r>
-    </w:p>
-    <w:p>
-      <w:hyperlink r:id="rId5" w:tgtFrame="_new" w:history="1">
+      <w:r>
+        <w:rPr>
+          <w:rFonts w:ascii="Arial" w:hAnsi="Arial" w:cs="Arial"/>
+          <w:sz w:val="24"/>
+          <w:szCs w:val="24"/>
+        </w:rPr>
+        <w:t xml:space="preserve">: </w:t>
+      </w:r>
+      <w:hyperlink r:id="rId6" w:history="1">
         <w:r>
           <w:rPr>
             <w:rStyle w:val="Hyperlink"/>
+            <w:rFonts w:ascii="Arial" w:hAnsi="Arial" w:cs="Arial"/>
+            <w:sz w:val="24"/>
+            <w:szCs w:val="24"/>
           </w:rPr>
-          <w:t>https://files.sma.de/as</w:t>
-        </w:r>
-        <w:r>
-          <w:rPr>
-            <w:rStyle w:val="Hyperlink"/>
-          </w:rPr>
-          <w:t>s</w:t>
-        </w:r>
-        <w:r>
-          <w:rPr>
-            <w:rStyle w:val="Hyperlink"/>
-          </w:rPr>
-          <w:t>ets/275864.pdf</w:t>
+          <w:t>https://files.sma.de/assets/275864.pdf</w:t>
         </w:r>
       </w:hyperlink>
     </w:p>
     <w:p>
       <w:pPr>
-        <w:rPr>
-          <w:b/>
-          <w:bCs/>
+        <w:pStyle w:val="ListParagraph"/>
+        <w:numPr>
+          <w:ilvl w:val="0"/>
+          <w:numId w:val="1"/>
+        </w:numPr>
+        <w:rPr>
+          <w:rFonts w:ascii="Arial" w:hAnsi="Arial" w:cs="Arial"/>
+          <w:sz w:val="24"/>
+          <w:szCs w:val="24"/>
         </w:rPr>
       </w:pPr>
       <w:r>
         <w:rPr>
-          <w:b/>
-          <w:bCs/>
+          <w:rFonts w:ascii="Arial" w:hAnsi="Arial" w:cs="Arial"/>
+          <w:sz w:val="24"/>
+          <w:szCs w:val="24"/>
         </w:rPr>
         <w:t>Ingeteam INGECON SUN Storage 3Power C Series</w:t>
       </w:r>
-    </w:p>
-    <w:p>
-      <w:hyperlink r:id="rId6" w:tgtFrame="_new" w:history="1">
+      <w:r>
+        <w:rPr>
+          <w:rFonts w:ascii="Arial" w:hAnsi="Arial" w:cs="Arial"/>
+          <w:sz w:val="24"/>
+          <w:szCs w:val="24"/>
+        </w:rPr>
+        <w:t xml:space="preserve">: </w:t>
+      </w:r>
+      <w:hyperlink r:id="rId7" w:history="1">
         <w:r>
           <w:rPr>
             <w:rStyle w:val="Hyperlink"/>
+            <w:rFonts w:ascii="Arial" w:hAnsi="Arial" w:cs="Arial"/>
+            <w:sz w:val="24"/>
+            <w:szCs w:val="24"/>
           </w:rPr>
-          <w:t>https://www.ingeteam.com/en-us/s</w:t>
-        </w:r>
-        <w:r>
-          <w:rPr>
-            <w:rStyle w:val="Hyperlink"/>
-          </w:rPr>
-          <w:t>e</w:t>
-        </w:r>
-        <w:r>
-          <w:rPr>
-            <w:rStyle w:val="Hyperlink"/>
-          </w:rPr>
-          <w:t>c</w:t>
-        </w:r>
-        <w:r>
-          <w:rPr>
-            <w:rStyle w:val="Hyperlink"/>
-          </w:rPr>
-          <w:t>tors/photovoltaic-energy/p15_24_45/storage-3power.aspx</w:t>
+          <w:t>https://www.ingeteam.com/en-us/sectors/photovoltaic-energy/p15_24_45/storage-3power.aspx</w:t>
         </w:r>
       </w:hyperlink>
     </w:p>
     <w:p>
       <w:pPr>
-        <w:rPr>
-          <w:b/>
-          <w:bCs/>
+        <w:pStyle w:val="ListParagraph"/>
+        <w:numPr>
+          <w:ilvl w:val="0"/>
+          <w:numId w:val="1"/>
+        </w:numPr>
+        <w:rPr>
+          <w:rFonts w:ascii="Arial" w:hAnsi="Arial" w:cs="Arial"/>
+          <w:sz w:val="24"/>
+          <w:szCs w:val="24"/>
         </w:rPr>
       </w:pPr>
       <w:r>
         <w:rPr>
-          <w:b/>
-          <w:bCs/>
+          <w:rFonts w:ascii="Arial" w:hAnsi="Arial" w:cs="Arial"/>
+          <w:sz w:val="24"/>
+          <w:szCs w:val="24"/>
         </w:rPr>
         <w:t>ifm electronic Sensors</w:t>
       </w:r>
-    </w:p>
-    <w:p>
-      <w:hyperlink r:id="rId7" w:history="1">
+      <w:r>
+        <w:rPr>
+          <w:rFonts w:ascii="Arial" w:hAnsi="Arial" w:cs="Arial"/>
+          <w:sz w:val="24"/>
+          <w:szCs w:val="24"/>
+        </w:rPr>
+        <w:t xml:space="preserve">: </w:t>
+      </w:r>
+      <w:hyperlink r:id="rId8" w:history="1">
         <w:r>
           <w:rPr>
             <w:rStyle w:val="Hyperlink"/>
+            <w:rFonts w:ascii="Arial" w:hAnsi="Arial" w:cs="Arial"/>
+            <w:sz w:val="24"/>
+            <w:szCs w:val="24"/>
           </w:rPr>
-          <w:t>https://www.ifm.com/us/en/category/200_020_010?srslt</w:t>
-        </w:r>
-        <w:r>
-          <w:rPr>
-            <w:rStyle w:val="Hyperlink"/>
-          </w:rPr>
-          <w:t>i</w:t>
-        </w:r>
-        <w:r>
-          <w:rPr>
-            <w:rStyle w:val="Hyperlink"/>
-          </w:rPr>
-          <w:t>d=AfmBOooF3k3wnQKg2XnBF2Cyw30nptb1HXKoGU9lcPqHj5jGp4T5ES9v</w:t>
+          <w:t>https://www.ifm.com/us/en/category/200_020_010?srsltid=AfmBOooF3k3wnQKg2XnBF2Cyw30nptb1HXKoGU9lcPqHj5jGp4T5ES9v</w:t>
         </w:r>
       </w:hyperlink>
       <w:r>
+        <w:rPr>
+          <w:rFonts w:ascii="Arial" w:hAnsi="Arial" w:cs="Arial"/>
+          <w:sz w:val="24"/>
+          <w:szCs w:val="24"/>
+        </w:rPr>
         <w:t xml:space="preserve"> </w:t>
       </w:r>
     </w:p>
     <w:p>
       <w:pPr>
-        <w:rPr>
-          <w:b/>
-          <w:bCs/>
+        <w:pStyle w:val="ListParagraph"/>
+        <w:numPr>
+          <w:ilvl w:val="0"/>
+          <w:numId w:val="1"/>
+        </w:numPr>
+        <w:rPr>
+          <w:rFonts w:ascii="Arial" w:hAnsi="Arial" w:cs="Arial"/>
+          <w:sz w:val="24"/>
+          <w:szCs w:val="24"/>
         </w:rPr>
       </w:pPr>
       <w:r>
         <w:rPr>
-          <w:b/>
-          <w:bCs/>
+          <w:rFonts w:ascii="Arial" w:hAnsi="Arial" w:cs="Arial"/>
+          <w:sz w:val="24"/>
+          <w:szCs w:val="24"/>
         </w:rPr>
         <w:t>Trafag Pressure Transmitters</w:t>
       </w:r>
-    </w:p>
-    <w:p>
-      <w:hyperlink r:id="rId8" w:history="1">
+      <w:r>
+        <w:rPr>
+          <w:rFonts w:ascii="Arial" w:hAnsi="Arial" w:cs="Arial"/>
+          <w:sz w:val="24"/>
+          <w:szCs w:val="24"/>
+        </w:rPr>
+        <w:t xml:space="preserve">: </w:t>
+      </w:r>
+      <w:hyperlink r:id="rId9" w:history="1">
         <w:r>
           <w:rPr>
             <w:rStyle w:val="Hyperlink"/>
+            <w:rFonts w:ascii="Arial" w:hAnsi="Arial" w:cs="Arial"/>
+            <w:sz w:val="24"/>
+            <w:szCs w:val="24"/>
           </w:rPr>
-          <w:t>https://www.trafag.com/us-en/products/pressure-t</w:t>
-        </w:r>
-        <w:r>
-          <w:rPr>
-            <w:rStyle w:val="Hyperlink"/>
-          </w:rPr>
-          <w:t>r</w:t>
-        </w:r>
-        <w:r>
-          <w:rPr>
-            <w:rStyle w:val="Hyperlink"/>
-          </w:rPr>
-          <w:t>ansm</w:t>
-        </w:r>
-        <w:r>
-          <w:rPr>
-            <w:rStyle w:val="Hyperlink"/>
-          </w:rPr>
-          <w:t>i</w:t>
-        </w:r>
-        <w:r>
-          <w:rPr>
-            <w:rStyle w:val="Hyperlink"/>
-          </w:rPr>
-          <w:t>tters/</w:t>
+          <w:t>https://www.trafag.com/us-en/products/pressure-transmitters/</w:t>
         </w:r>
       </w:hyperlink>
       <w:r>
+        <w:rPr>
+          <w:rFonts w:ascii="Arial" w:hAnsi="Arial" w:cs="Arial"/>
+          <w:sz w:val="24"/>
+          <w:szCs w:val="24"/>
+        </w:rPr>
         <w:t xml:space="preserve"> </w:t>
       </w:r>
     </w:p>
     <w:p>
       <w:pPr>
-        <w:rPr>
-          <w:b/>
-          <w:bCs/>
+        <w:pStyle w:val="ListParagraph"/>
+        <w:numPr>
+          <w:ilvl w:val="0"/>
+          <w:numId w:val="1"/>
+        </w:numPr>
+        <w:rPr>
+          <w:rFonts w:ascii="Arial" w:hAnsi="Arial" w:cs="Arial"/>
+          <w:sz w:val="24"/>
+          <w:szCs w:val="24"/>
         </w:rPr>
       </w:pPr>
       <w:r>
         <w:rPr>
-          <w:b/>
-          <w:bCs/>
+          <w:rFonts w:ascii="Arial" w:hAnsi="Arial" w:cs="Arial"/>
+          <w:sz w:val="24"/>
+          <w:szCs w:val="24"/>
         </w:rPr>
         <w:t>Endress+Hauser Temperature Transmitters</w:t>
       </w:r>
-    </w:p>
-    <w:p>
-      <w:hyperlink r:id="rId9" w:history="1">
+      <w:r>
+        <w:rPr>
+          <w:rFonts w:ascii="Arial" w:hAnsi="Arial" w:cs="Arial"/>
+          <w:sz w:val="24"/>
+          <w:szCs w:val="24"/>
+        </w:rPr>
+        <w:t xml:space="preserve">: </w:t>
+      </w:r>
+      <w:hyperlink r:id="rId10" w:history="1">
         <w:r>
           <w:rPr>
             <w:rStyle w:val="Hyperlink"/>
+            <w:rFonts w:ascii="Arial" w:hAnsi="Arial" w:cs="Arial"/>
+            <w:sz w:val="24"/>
+            <w:szCs w:val="24"/>
           </w:rPr>
-          <w:t>https://www.us.endress.com/en/field-instruments-overvie</w:t>
-        </w:r>
-        <w:r>
-          <w:rPr>
-            <w:rStyle w:val="Hyperlink"/>
-          </w:rPr>
-          <w:t>w</w:t>
-        </w:r>
-        <w:r>
-          <w:rPr>
-            <w:rStyle w:val="Hyperlink"/>
-          </w:rPr>
-          <w:t>/temperature-measurement-thermometers-transmitters/temperature-transmitter</w:t>
+          <w:t>https://www.us.endress.com/en/field-instruments-overview/temperature-measurement-thermometers-transmitters/temperature-transmitter</w:t>
         </w:r>
       </w:hyperlink>
       <w:r>
+        <w:rPr>
+          <w:rFonts w:ascii="Arial" w:hAnsi="Arial" w:cs="Arial"/>
+          <w:sz w:val="24"/>
+          <w:szCs w:val="24"/>
+        </w:rPr>
         <w:t xml:space="preserve"> </w:t>
       </w:r>
     </w:p>
     <w:p>
       <w:pPr>
-        <w:rPr>
-          <w:b/>
-          <w:bCs/>
+        <w:pStyle w:val="ListParagraph"/>
+        <w:numPr>
+          <w:ilvl w:val="0"/>
+          <w:numId w:val="1"/>
+        </w:numPr>
+        <w:rPr>
+          <w:rFonts w:ascii="Arial" w:hAnsi="Arial" w:cs="Arial"/>
+          <w:sz w:val="24"/>
+          <w:szCs w:val="24"/>
         </w:rPr>
       </w:pPr>
       <w:r>
         <w:rPr>
-          <w:b/>
-          <w:bCs/>
+          <w:rFonts w:ascii="Arial" w:hAnsi="Arial" w:cs="Arial"/>
+          <w:sz w:val="24"/>
+          <w:szCs w:val="24"/>
         </w:rPr>
         <w:t>Siemens Fire Safety</w:t>
       </w:r>
-    </w:p>
-    <w:p>
-      <w:hyperlink r:id="rId10" w:history="1">
+      <w:r>
+        <w:rPr>
+          <w:rFonts w:ascii="Arial" w:hAnsi="Arial" w:cs="Arial"/>
+          <w:sz w:val="24"/>
+          <w:szCs w:val="24"/>
+        </w:rPr>
+        <w:t xml:space="preserve">: </w:t>
+      </w:r>
+      <w:hyperlink r:id="rId11" w:history="1">
         <w:r>
           <w:rPr>
             <w:rStyle w:val="Hyperlink"/>
+            <w:rFonts w:ascii="Arial" w:hAnsi="Arial" w:cs="Arial"/>
+            <w:sz w:val="24"/>
+            <w:szCs w:val="24"/>
           </w:rPr>
-          <w:t>https://new.siemens.co</w:t>
-        </w:r>
-        <w:r>
-          <w:rPr>
-            <w:rStyle w:val="Hyperlink"/>
-          </w:rPr>
-          <w:t>m</w:t>
-        </w:r>
-        <w:r>
-          <w:rPr>
-            <w:rStyle w:val="Hyperlink"/>
-          </w:rPr>
-          <w:t>/global/en/produc</w:t>
-        </w:r>
-        <w:r>
-          <w:rPr>
-            <w:rStyle w:val="Hyperlink"/>
-          </w:rPr>
-          <w:t>t</w:t>
-        </w:r>
-        <w:r>
-          <w:rPr>
-            <w:rStyle w:val="Hyperlink"/>
-          </w:rPr>
-          <w:t>s/buildings/fire-safety.html</w:t>
+          <w:t>https://new.siemens.com/global/en/products/buildings/fire-safety.html</w:t>
         </w:r>
       </w:hyperlink>
       <w:r>
+        <w:rPr>
+          <w:rFonts w:ascii="Arial" w:hAnsi="Arial" w:cs="Arial"/>
+          <w:sz w:val="24"/>
+          <w:szCs w:val="24"/>
+        </w:rPr>
         <w:t xml:space="preserve"> </w:t>
       </w:r>
     </w:p>
     <w:p>
       <w:pPr>
-        <w:rPr>
-          <w:b/>
-          <w:bCs/>
-          <w:lang w:val="de-DE"/>
+        <w:pStyle w:val="ListParagraph"/>
+        <w:numPr>
+          <w:ilvl w:val="0"/>
+          <w:numId w:val="1"/>
+        </w:numPr>
+        <w:rPr>
+          <w:rFonts w:ascii="Arial" w:hAnsi="Arial" w:cs="Arial"/>
+          <w:sz w:val="24"/>
+          <w:szCs w:val="24"/>
         </w:rPr>
       </w:pPr>
       <w:r>
         <w:rPr>
-          <w:b/>
-          <w:bCs/>
-          <w:lang w:val="de-DE"/>
+          <w:rFonts w:ascii="Arial" w:hAnsi="Arial" w:cs="Arial"/>
+          <w:sz w:val="24"/>
+          <w:szCs w:val="24"/>
         </w:rPr>
         <w:t>Dräger Gas Detection</w:t>
       </w:r>
-    </w:p>
-    <w:p>
-      <w:pPr>
-        <w:rPr>
-          <w:lang w:val="de-DE"/>
-        </w:rPr>
-      </w:pPr>
-      <w:hyperlink r:id="rId11" w:history="1">
+      <w:r>
+        <w:rPr>
+          <w:rFonts w:ascii="Arial" w:hAnsi="Arial" w:cs="Arial"/>
+          <w:sz w:val="24"/>
+          <w:szCs w:val="24"/>
+        </w:rPr>
+        <w:t xml:space="preserve">: </w:t>
+      </w:r>
+      <w:hyperlink r:id="rId12" w:history="1">
         <w:r>
           <w:rPr>
             <w:rStyle w:val="Hyperlink"/>
-            <w:lang w:val="de-DE"/>
+            <w:rFonts w:ascii="Arial" w:hAnsi="Arial" w:cs="Arial"/>
+            <w:sz w:val="24"/>
+            <w:szCs w:val="24"/>
           </w:rPr>
-          <w:t>https://www.draeger.com/en_XX/Prod</w:t>
-        </w:r>
-        <w:r>
-          <w:rPr>
-            <w:rStyle w:val="Hyperlink"/>
-            <w:lang w:val="de-DE"/>
-          </w:rPr>
-          <w:t>u</w:t>
-        </w:r>
-        <w:r>
-          <w:rPr>
-            <w:rStyle w:val="Hyperlink"/>
-            <w:lang w:val="de-DE"/>
-          </w:rPr>
-          <w:t>cts/</w:t>
-        </w:r>
-        <w:r>
-          <w:rPr>
-            <w:rStyle w:val="Hyperlink"/>
-            <w:lang w:val="de-DE"/>
-          </w:rPr>
-          <w:t>G</w:t>
-        </w:r>
-        <w:r>
-          <w:rPr>
-            <w:rStyle w:val="Hyperlink"/>
-            <w:lang w:val="de-DE"/>
-          </w:rPr>
-          <w:t>as-Detection</w:t>
+          <w:t>https://www.draeger.com/en_XX/Products/Gas-Detection</w:t>
         </w:r>
       </w:hyperlink>
       <w:r>
         <w:rPr>
-          <w:lang w:val="de-DE"/>
+          <w:rFonts w:ascii="Arial" w:hAnsi="Arial" w:cs="Arial"/>
+          <w:sz w:val="24"/>
+          <w:szCs w:val="24"/>
         </w:rPr>
         <w:t xml:space="preserve"> </w:t>
       </w:r>
     </w:p>
     <w:p>
       <w:pPr>
-        <w:rPr>
-          <w:b/>
-          <w:bCs/>
+        <w:pStyle w:val="ListParagraph"/>
+        <w:numPr>
+          <w:ilvl w:val="0"/>
+          <w:numId w:val="1"/>
+        </w:numPr>
+        <w:rPr>
+          <w:rFonts w:ascii="Arial" w:hAnsi="Arial" w:cs="Arial"/>
+          <w:sz w:val="24"/>
+          <w:szCs w:val="24"/>
         </w:rPr>
       </w:pPr>
       <w:r>
         <w:rPr>
-          <w:b/>
-          <w:bCs/>
+          <w:rFonts w:ascii="Arial" w:hAnsi="Arial" w:cs="Arial"/>
+          <w:sz w:val="24"/>
+          <w:szCs w:val="24"/>
         </w:rPr>
         <w:t>Bosch Security Fire Detection</w:t>
       </w:r>
-    </w:p>
-    <w:p>
-      <w:hyperlink r:id="rId12" w:history="1">
+      <w:r>
+        <w:rPr>
+          <w:rFonts w:ascii="Arial" w:hAnsi="Arial" w:cs="Arial"/>
+          <w:sz w:val="24"/>
+          <w:szCs w:val="24"/>
+        </w:rPr>
+        <w:t xml:space="preserve">: </w:t>
+      </w:r>
+      <w:hyperlink r:id="rId13" w:history="1">
         <w:r>
           <w:rPr>
             <w:rStyle w:val="Hyperlink"/>
+            <w:rFonts w:ascii="Arial" w:hAnsi="Arial" w:cs="Arial"/>
+            <w:sz w:val="24"/>
+            <w:szCs w:val="24"/>
           </w:rPr>
           <w:t>https://www.boschsecurity.com/en/products/fire-detection</w:t>
         </w:r>
@@ -1474,122 +1839,148 @@
     </w:p>
     <w:p>
       <w:pPr>
-        <w:rPr>
-          <w:b/>
-          <w:bCs/>
-          <w:lang w:val="de-DE"/>
+        <w:pStyle w:val="ListParagraph"/>
+        <w:numPr>
+          <w:ilvl w:val="0"/>
+          <w:numId w:val="1"/>
+        </w:numPr>
+        <w:rPr>
+          <w:rFonts w:ascii="Arial" w:hAnsi="Arial" w:cs="Arial"/>
+          <w:sz w:val="24"/>
+          <w:szCs w:val="24"/>
         </w:rPr>
       </w:pPr>
       <w:r>
         <w:rPr>
-          <w:b/>
-          <w:bCs/>
-          <w:lang w:val="de-DE"/>
+          <w:rFonts w:ascii="Arial" w:hAnsi="Arial" w:cs="Arial"/>
+          <w:sz w:val="24"/>
+          <w:szCs w:val="24"/>
         </w:rPr>
         <w:t>Janitza UMG 512-PRO</w:t>
       </w:r>
-    </w:p>
-    <w:p>
-      <w:pPr>
-        <w:rPr>
-          <w:lang w:val="de-DE"/>
-        </w:rPr>
-      </w:pPr>
-      <w:hyperlink r:id="rId13" w:history="1">
+      <w:r>
+        <w:rPr>
+          <w:rFonts w:ascii="Arial" w:hAnsi="Arial" w:cs="Arial"/>
+          <w:sz w:val="24"/>
+          <w:szCs w:val="24"/>
+        </w:rPr>
+        <w:t xml:space="preserve">: </w:t>
+      </w:r>
+      <w:hyperlink r:id="rId14" w:history="1">
         <w:r>
           <w:rPr>
             <w:rStyle w:val="Hyperlink"/>
-            <w:lang w:val="de-DE"/>
+            <w:rFonts w:ascii="Arial" w:hAnsi="Arial" w:cs="Arial"/>
+            <w:sz w:val="24"/>
+            <w:szCs w:val="24"/>
           </w:rPr>
-          <w:t>https://www.janitza.com/en</w:t>
-        </w:r>
-        <w:r>
-          <w:rPr>
-            <w:rStyle w:val="Hyperlink"/>
-            <w:lang w:val="de-DE"/>
-          </w:rPr>
-          <w:t>-</w:t>
-        </w:r>
-        <w:r>
-          <w:rPr>
-            <w:rStyle w:val="Hyperlink"/>
-            <w:lang w:val="de-DE"/>
-          </w:rPr>
-          <w:t>us/products/umg-512-pro</w:t>
+          <w:t>https://www.janitza.com/en-us/products/umg-512-pro</w:t>
         </w:r>
       </w:hyperlink>
       <w:r>
         <w:rPr>
-          <w:lang w:val="de-DE"/>
+          <w:rFonts w:ascii="Arial" w:hAnsi="Arial" w:cs="Arial"/>
+          <w:sz w:val="24"/>
+          <w:szCs w:val="24"/>
         </w:rPr>
         <w:t xml:space="preserve"> </w:t>
       </w:r>
     </w:p>
     <w:p>
       <w:pPr>
-        <w:rPr>
-          <w:b/>
-          <w:bCs/>
+        <w:pStyle w:val="ListParagraph"/>
+        <w:numPr>
+          <w:ilvl w:val="0"/>
+          <w:numId w:val="1"/>
+        </w:numPr>
+        <w:rPr>
+          <w:rFonts w:ascii="Arial" w:hAnsi="Arial" w:cs="Arial"/>
+          <w:sz w:val="24"/>
+          <w:szCs w:val="24"/>
         </w:rPr>
       </w:pPr>
       <w:r>
         <w:rPr>
-          <w:b/>
-          <w:bCs/>
+          <w:rFonts w:ascii="Arial" w:hAnsi="Arial" w:cs="Arial"/>
+          <w:sz w:val="24"/>
+          <w:szCs w:val="24"/>
         </w:rPr>
         <w:t>Socomec DIRIS A-40</w:t>
       </w:r>
-    </w:p>
-    <w:p>
-      <w:hyperlink r:id="rId14" w:history="1">
+      <w:r>
+        <w:rPr>
+          <w:rFonts w:ascii="Arial" w:hAnsi="Arial" w:cs="Arial"/>
+          <w:sz w:val="24"/>
+          <w:szCs w:val="24"/>
+        </w:rPr>
+        <w:t xml:space="preserve">: </w:t>
+      </w:r>
+      <w:hyperlink r:id="rId15" w:history="1">
         <w:r>
           <w:rPr>
             <w:rStyle w:val="Hyperlink"/>
+            <w:rFonts w:ascii="Arial" w:hAnsi="Arial" w:cs="Arial"/>
+            <w:sz w:val="24"/>
+            <w:szCs w:val="24"/>
           </w:rPr>
-          <w:t>https://www.socomec.us/en-us/p/dir</w:t>
-        </w:r>
-        <w:r>
-          <w:rPr>
-            <w:rStyle w:val="Hyperlink"/>
-          </w:rPr>
-          <w:t>i</w:t>
-        </w:r>
-        <w:r>
-          <w:rPr>
-            <w:rStyle w:val="Hyperlink"/>
-          </w:rPr>
-          <w:t>s-a-40</w:t>
+          <w:t>https://www.socomec.us/en-us/p/diris-a-40</w:t>
         </w:r>
       </w:hyperlink>
       <w:r>
+        <w:rPr>
+          <w:rFonts w:ascii="Arial" w:hAnsi="Arial" w:cs="Arial"/>
+          <w:sz w:val="24"/>
+          <w:szCs w:val="24"/>
+        </w:rPr>
         <w:t xml:space="preserve"> </w:t>
       </w:r>
     </w:p>
     <w:p>
       <w:pPr>
-        <w:rPr>
-          <w:b/>
-          <w:bCs/>
+        <w:pStyle w:val="ListParagraph"/>
+        <w:numPr>
+          <w:ilvl w:val="0"/>
+          <w:numId w:val="1"/>
+        </w:numPr>
+        <w:rPr>
+          <w:rFonts w:ascii="Arial" w:hAnsi="Arial" w:cs="Arial"/>
+          <w:sz w:val="24"/>
+          <w:szCs w:val="24"/>
         </w:rPr>
       </w:pPr>
       <w:r>
         <w:rPr>
-          <w:b/>
-          <w:bCs/>
+          <w:rFonts w:ascii="Arial" w:hAnsi="Arial" w:cs="Arial"/>
+          <w:sz w:val="24"/>
+          <w:szCs w:val="24"/>
         </w:rPr>
         <w:t>Schneider Electric PowerLogic PM Series</w:t>
       </w:r>
-    </w:p>
-    <w:p>
-      <w:hyperlink r:id="rId15" w:history="1">
+      <w:r>
+        <w:rPr>
+          <w:rFonts w:ascii="Arial" w:hAnsi="Arial" w:cs="Arial"/>
+          <w:sz w:val="24"/>
+          <w:szCs w:val="24"/>
+        </w:rPr>
+        <w:t xml:space="preserve">: </w:t>
+      </w:r>
+      <w:hyperlink r:id="rId16" w:history="1">
         <w:r>
           <w:rPr>
             <w:rStyle w:val="Hyperlink"/>
+            <w:rFonts w:ascii="Arial" w:hAnsi="Arial" w:cs="Arial"/>
+            <w:sz w:val="24"/>
+            <w:szCs w:val="24"/>
           </w:rPr>
           <w:t>https://www.se.com/us/en/product-range/62252-powerlogic-pm8000-power-quality-meters</w:t>
         </w:r>
       </w:hyperlink>
       <w:r>
+        <w:rPr>
+          <w:rFonts w:ascii="Arial" w:hAnsi="Arial" w:cs="Arial"/>
+          <w:sz w:val="24"/>
+          <w:szCs w:val="24"/>
+        </w:rPr>
         <w:t xml:space="preserve"> </w:t>
       </w:r>
     </w:p>
@@ -1602,6 +1993,7 @@
     <w:p/>
     <w:p>
       <w:r>
+        <w:lastRenderedPageBreak/>
         <w:drawing>
           <wp:inline distT="0" distB="0" distL="0" distR="0" wp14:anchorId="0A84CE78" wp14:editId="088A7B1B">
             <wp:extent cx="5760720" cy="3018155"/>
@@ -1620,7 +2012,7 @@
                     </pic:cNvPicPr>
                   </pic:nvPicPr>
                   <pic:blipFill>
-                    <a:blip r:embed="rId16">
+                    <a:blip r:embed="rId17">
                       <a:extLst>
                         <a:ext uri="{28A0092B-C50C-407E-A947-70E740481C1C}">
                           <a14:useLocalDpi xmlns:a14="http://schemas.microsoft.com/office/drawing/2010/main" val="0"/>
@@ -1660,6 +2052,357 @@
     </w:sectPr>
   </w:body>
 </w:document>
+</file>
+
+<file path=word/numbering.xml><?xml version="1.0" encoding="utf-8"?>
+<w:numbering xmlns:wpc="http://schemas.microsoft.com/office/word/2010/wordprocessingCanvas" xmlns:cx="http://schemas.microsoft.com/office/drawing/2014/chartex" xmlns:cx1="http://schemas.microsoft.com/office/drawing/2015/9/8/chartex" xmlns:cx2="http://schemas.microsoft.com/office/drawing/2015/10/21/chartex" xmlns:cx3="http://schemas.microsoft.com/office/drawing/2016/5/9/chartex" xmlns:cx4="http://schemas.microsoft.com/office/drawing/2016/5/10/chartex" xmlns:cx5="http://schemas.microsoft.com/office/drawing/2016/5/11/chartex" xmlns:cx6="http://schemas.microsoft.com/office/drawing/2016/5/12/chartex" xmlns:cx7="http://schemas.microsoft.com/office/drawing/2016/5/13/chartex" xmlns:cx8="http://schemas.microsoft.com/office/drawing/2016/5/14/chartex" xmlns:mc="http://schemas.openxmlformats.org/markup-compatibility/2006" xmlns:aink="http://schemas.microsoft.com/office/drawing/2016/ink" xmlns:am3d="http://schemas.microsoft.com/office/drawing/2017/model3d" xmlns:o="urn:schemas-microsoft-com:office:office" xmlns:oel="http://schemas.microsoft.com/office/2019/extlst" xmlns:r="http://schemas.openxmlformats.org/officeDocument/2006/relationships" xmlns:m="http://schemas.openxmlformats.org/officeDocument/2006/math" xmlns:v="urn:schemas-microsoft-com:vml" xmlns:wp14="http://schemas.microsoft.com/office/word/2010/wordprocessingDrawing" xmlns:wp="http://schemas.openxmlformats.org/drawingml/2006/wordprocessingDrawing" xmlns:w10="urn:schemas-microsoft-com:office:word" xmlns:w="http://schemas.openxmlformats.org/wordprocessingml/2006/main" xmlns:w14="http://schemas.microsoft.com/office/word/2010/wordml" xmlns:w15="http://schemas.microsoft.com/office/word/2012/wordml" xmlns:w16cex="http://schemas.microsoft.com/office/word/2018/wordml/cex" xmlns:w16cid="http://schemas.microsoft.com/office/word/2016/wordml/cid" xmlns:w16="http://schemas.microsoft.com/office/word/2018/wordml" xmlns:w16du="http://schemas.microsoft.com/office/word/2023/wordml/word16du" xmlns:w16sdtdh="http://schemas.microsoft.com/office/word/2020/wordml/sdtdatahash" xmlns:w16sdtfl="http://schemas.microsoft.com/office/word/2024/wordml/sdtformatlock" xmlns:w16se="http://schemas.microsoft.com/office/word/2015/wordml/symex" xmlns:wpg="http://schemas.microsoft.com/office/word/2010/wordprocessingGroup" xmlns:wpi="http://schemas.microsoft.com/office/word/2010/wordprocessingInk" xmlns:wne="http://schemas.microsoft.com/office/word/2006/wordml" xmlns:wps="http://schemas.microsoft.com/office/word/2010/wordprocessingShape" mc:Ignorable="w14 w15 w16se w16cid w16 w16cex w16sdtdh w16sdtfl w16du wp14">
+  <w:abstractNum w:abstractNumId="0" w15:restartNumberingAfterBreak="0">
+    <w:nsid w:val="122C5271"/>
+    <w:multiLevelType w:val="hybridMultilevel"/>
+    <w:tmpl w:val="F5C41912"/>
+    <w:lvl w:ilvl="0" w:tplc="7B2833BA">
+      <w:numFmt w:val="bullet"/>
+      <w:lvlText w:val="-"/>
+      <w:lvlJc w:val="left"/>
+      <w:pPr>
+        <w:ind w:left="720" w:hanging="360"/>
+      </w:pPr>
+      <w:rPr>
+        <w:rFonts w:ascii="Calibri" w:eastAsiaTheme="minorHAnsi" w:hAnsi="Calibri" w:cs="Calibri" w:hint="default"/>
+      </w:rPr>
+    </w:lvl>
+    <w:lvl w:ilvl="1" w:tplc="04090003" w:tentative="1">
+      <w:start w:val="1"/>
+      <w:numFmt w:val="bullet"/>
+      <w:lvlText w:val="o"/>
+      <w:lvlJc w:val="left"/>
+      <w:pPr>
+        <w:ind w:left="1440" w:hanging="360"/>
+      </w:pPr>
+      <w:rPr>
+        <w:rFonts w:ascii="Courier New" w:hAnsi="Courier New" w:cs="Courier New" w:hint="default"/>
+      </w:rPr>
+    </w:lvl>
+    <w:lvl w:ilvl="2" w:tplc="04090005" w:tentative="1">
+      <w:start w:val="1"/>
+      <w:numFmt w:val="bullet"/>
+      <w:lvlText w:val=""/>
+      <w:lvlJc w:val="left"/>
+      <w:pPr>
+        <w:ind w:left="2160" w:hanging="360"/>
+      </w:pPr>
+      <w:rPr>
+        <w:rFonts w:ascii="Wingdings" w:hAnsi="Wingdings" w:hint="default"/>
+      </w:rPr>
+    </w:lvl>
+    <w:lvl w:ilvl="3" w:tplc="04090001" w:tentative="1">
+      <w:start w:val="1"/>
+      <w:numFmt w:val="bullet"/>
+      <w:lvlText w:val=""/>
+      <w:lvlJc w:val="left"/>
+      <w:pPr>
+        <w:ind w:left="2880" w:hanging="360"/>
+      </w:pPr>
+      <w:rPr>
+        <w:rFonts w:ascii="Symbol" w:hAnsi="Symbol" w:hint="default"/>
+      </w:rPr>
+    </w:lvl>
+    <w:lvl w:ilvl="4" w:tplc="04090003" w:tentative="1">
+      <w:start w:val="1"/>
+      <w:numFmt w:val="bullet"/>
+      <w:lvlText w:val="o"/>
+      <w:lvlJc w:val="left"/>
+      <w:pPr>
+        <w:ind w:left="3600" w:hanging="360"/>
+      </w:pPr>
+      <w:rPr>
+        <w:rFonts w:ascii="Courier New" w:hAnsi="Courier New" w:cs="Courier New" w:hint="default"/>
+      </w:rPr>
+    </w:lvl>
+    <w:lvl w:ilvl="5" w:tplc="04090005" w:tentative="1">
+      <w:start w:val="1"/>
+      <w:numFmt w:val="bullet"/>
+      <w:lvlText w:val=""/>
+      <w:lvlJc w:val="left"/>
+      <w:pPr>
+        <w:ind w:left="4320" w:hanging="360"/>
+      </w:pPr>
+      <w:rPr>
+        <w:rFonts w:ascii="Wingdings" w:hAnsi="Wingdings" w:hint="default"/>
+      </w:rPr>
+    </w:lvl>
+    <w:lvl w:ilvl="6" w:tplc="04090001" w:tentative="1">
+      <w:start w:val="1"/>
+      <w:numFmt w:val="bullet"/>
+      <w:lvlText w:val=""/>
+      <w:lvlJc w:val="left"/>
+      <w:pPr>
+        <w:ind w:left="5040" w:hanging="360"/>
+      </w:pPr>
+      <w:rPr>
+        <w:rFonts w:ascii="Symbol" w:hAnsi="Symbol" w:hint="default"/>
+      </w:rPr>
+    </w:lvl>
+    <w:lvl w:ilvl="7" w:tplc="04090003" w:tentative="1">
+      <w:start w:val="1"/>
+      <w:numFmt w:val="bullet"/>
+      <w:lvlText w:val="o"/>
+      <w:lvlJc w:val="left"/>
+      <w:pPr>
+        <w:ind w:left="5760" w:hanging="360"/>
+      </w:pPr>
+      <w:rPr>
+        <w:rFonts w:ascii="Courier New" w:hAnsi="Courier New" w:cs="Courier New" w:hint="default"/>
+      </w:rPr>
+    </w:lvl>
+    <w:lvl w:ilvl="8" w:tplc="04090005" w:tentative="1">
+      <w:start w:val="1"/>
+      <w:numFmt w:val="bullet"/>
+      <w:lvlText w:val=""/>
+      <w:lvlJc w:val="left"/>
+      <w:pPr>
+        <w:ind w:left="6480" w:hanging="360"/>
+      </w:pPr>
+      <w:rPr>
+        <w:rFonts w:ascii="Wingdings" w:hAnsi="Wingdings" w:hint="default"/>
+      </w:rPr>
+    </w:lvl>
+  </w:abstractNum>
+  <w:abstractNum w:abstractNumId="1" w15:restartNumberingAfterBreak="0">
+    <w:nsid w:val="46920F6D"/>
+    <w:multiLevelType w:val="hybridMultilevel"/>
+    <w:tmpl w:val="0CE6385E"/>
+    <w:lvl w:ilvl="0" w:tplc="04090001">
+      <w:start w:val="1"/>
+      <w:numFmt w:val="bullet"/>
+      <w:lvlText w:val=""/>
+      <w:lvlJc w:val="left"/>
+      <w:pPr>
+        <w:ind w:left="720" w:hanging="360"/>
+      </w:pPr>
+      <w:rPr>
+        <w:rFonts w:ascii="Symbol" w:hAnsi="Symbol" w:hint="default"/>
+      </w:rPr>
+    </w:lvl>
+    <w:lvl w:ilvl="1" w:tplc="04090003" w:tentative="1">
+      <w:start w:val="1"/>
+      <w:numFmt w:val="bullet"/>
+      <w:lvlText w:val="o"/>
+      <w:lvlJc w:val="left"/>
+      <w:pPr>
+        <w:ind w:left="1440" w:hanging="360"/>
+      </w:pPr>
+      <w:rPr>
+        <w:rFonts w:ascii="Courier New" w:hAnsi="Courier New" w:cs="Courier New" w:hint="default"/>
+      </w:rPr>
+    </w:lvl>
+    <w:lvl w:ilvl="2" w:tplc="04090005" w:tentative="1">
+      <w:start w:val="1"/>
+      <w:numFmt w:val="bullet"/>
+      <w:lvlText w:val=""/>
+      <w:lvlJc w:val="left"/>
+      <w:pPr>
+        <w:ind w:left="2160" w:hanging="360"/>
+      </w:pPr>
+      <w:rPr>
+        <w:rFonts w:ascii="Wingdings" w:hAnsi="Wingdings" w:hint="default"/>
+      </w:rPr>
+    </w:lvl>
+    <w:lvl w:ilvl="3" w:tplc="04090001" w:tentative="1">
+      <w:start w:val="1"/>
+      <w:numFmt w:val="bullet"/>
+      <w:lvlText w:val=""/>
+      <w:lvlJc w:val="left"/>
+      <w:pPr>
+        <w:ind w:left="2880" w:hanging="360"/>
+      </w:pPr>
+      <w:rPr>
+        <w:rFonts w:ascii="Symbol" w:hAnsi="Symbol" w:hint="default"/>
+      </w:rPr>
+    </w:lvl>
+    <w:lvl w:ilvl="4" w:tplc="04090003" w:tentative="1">
+      <w:start w:val="1"/>
+      <w:numFmt w:val="bullet"/>
+      <w:lvlText w:val="o"/>
+      <w:lvlJc w:val="left"/>
+      <w:pPr>
+        <w:ind w:left="3600" w:hanging="360"/>
+      </w:pPr>
+      <w:rPr>
+        <w:rFonts w:ascii="Courier New" w:hAnsi="Courier New" w:cs="Courier New" w:hint="default"/>
+      </w:rPr>
+    </w:lvl>
+    <w:lvl w:ilvl="5" w:tplc="04090005" w:tentative="1">
+      <w:start w:val="1"/>
+      <w:numFmt w:val="bullet"/>
+      <w:lvlText w:val=""/>
+      <w:lvlJc w:val="left"/>
+      <w:pPr>
+        <w:ind w:left="4320" w:hanging="360"/>
+      </w:pPr>
+      <w:rPr>
+        <w:rFonts w:ascii="Wingdings" w:hAnsi="Wingdings" w:hint="default"/>
+      </w:rPr>
+    </w:lvl>
+    <w:lvl w:ilvl="6" w:tplc="04090001" w:tentative="1">
+      <w:start w:val="1"/>
+      <w:numFmt w:val="bullet"/>
+      <w:lvlText w:val=""/>
+      <w:lvlJc w:val="left"/>
+      <w:pPr>
+        <w:ind w:left="5040" w:hanging="360"/>
+      </w:pPr>
+      <w:rPr>
+        <w:rFonts w:ascii="Symbol" w:hAnsi="Symbol" w:hint="default"/>
+      </w:rPr>
+    </w:lvl>
+    <w:lvl w:ilvl="7" w:tplc="04090003" w:tentative="1">
+      <w:start w:val="1"/>
+      <w:numFmt w:val="bullet"/>
+      <w:lvlText w:val="o"/>
+      <w:lvlJc w:val="left"/>
+      <w:pPr>
+        <w:ind w:left="5760" w:hanging="360"/>
+      </w:pPr>
+      <w:rPr>
+        <w:rFonts w:ascii="Courier New" w:hAnsi="Courier New" w:cs="Courier New" w:hint="default"/>
+      </w:rPr>
+    </w:lvl>
+    <w:lvl w:ilvl="8" w:tplc="04090005" w:tentative="1">
+      <w:start w:val="1"/>
+      <w:numFmt w:val="bullet"/>
+      <w:lvlText w:val=""/>
+      <w:lvlJc w:val="left"/>
+      <w:pPr>
+        <w:ind w:left="6480" w:hanging="360"/>
+      </w:pPr>
+      <w:rPr>
+        <w:rFonts w:ascii="Wingdings" w:hAnsi="Wingdings" w:hint="default"/>
+      </w:rPr>
+    </w:lvl>
+  </w:abstractNum>
+  <w:abstractNum w:abstractNumId="2" w15:restartNumberingAfterBreak="0">
+    <w:nsid w:val="50047274"/>
+    <w:multiLevelType w:val="hybridMultilevel"/>
+    <w:tmpl w:val="70307392"/>
+    <w:lvl w:ilvl="0" w:tplc="689CA69E">
+      <w:numFmt w:val="bullet"/>
+      <w:lvlText w:val="-"/>
+      <w:lvlJc w:val="left"/>
+      <w:pPr>
+        <w:ind w:left="720" w:hanging="360"/>
+      </w:pPr>
+      <w:rPr>
+        <w:rFonts w:ascii="Calibri" w:eastAsiaTheme="minorHAnsi" w:hAnsi="Calibri" w:cs="Calibri" w:hint="default"/>
+      </w:rPr>
+    </w:lvl>
+    <w:lvl w:ilvl="1" w:tplc="04090003" w:tentative="1">
+      <w:start w:val="1"/>
+      <w:numFmt w:val="bullet"/>
+      <w:lvlText w:val="o"/>
+      <w:lvlJc w:val="left"/>
+      <w:pPr>
+        <w:ind w:left="1440" w:hanging="360"/>
+      </w:pPr>
+      <w:rPr>
+        <w:rFonts w:ascii="Courier New" w:hAnsi="Courier New" w:cs="Courier New" w:hint="default"/>
+      </w:rPr>
+    </w:lvl>
+    <w:lvl w:ilvl="2" w:tplc="04090005" w:tentative="1">
+      <w:start w:val="1"/>
+      <w:numFmt w:val="bullet"/>
+      <w:lvlText w:val=""/>
+      <w:lvlJc w:val="left"/>
+      <w:pPr>
+        <w:ind w:left="2160" w:hanging="360"/>
+      </w:pPr>
+      <w:rPr>
+        <w:rFonts w:ascii="Wingdings" w:hAnsi="Wingdings" w:hint="default"/>
+      </w:rPr>
+    </w:lvl>
+    <w:lvl w:ilvl="3" w:tplc="04090001" w:tentative="1">
+      <w:start w:val="1"/>
+      <w:numFmt w:val="bullet"/>
+      <w:lvlText w:val=""/>
+      <w:lvlJc w:val="left"/>
+      <w:pPr>
+        <w:ind w:left="2880" w:hanging="360"/>
+      </w:pPr>
+      <w:rPr>
+        <w:rFonts w:ascii="Symbol" w:hAnsi="Symbol" w:hint="default"/>
+      </w:rPr>
+    </w:lvl>
+    <w:lvl w:ilvl="4" w:tplc="04090003" w:tentative="1">
+      <w:start w:val="1"/>
+      <w:numFmt w:val="bullet"/>
+      <w:lvlText w:val="o"/>
+      <w:lvlJc w:val="left"/>
+      <w:pPr>
+        <w:ind w:left="3600" w:hanging="360"/>
+      </w:pPr>
+      <w:rPr>
+        <w:rFonts w:ascii="Courier New" w:hAnsi="Courier New" w:cs="Courier New" w:hint="default"/>
+      </w:rPr>
+    </w:lvl>
+    <w:lvl w:ilvl="5" w:tplc="04090005" w:tentative="1">
+      <w:start w:val="1"/>
+      <w:numFmt w:val="bullet"/>
+      <w:lvlText w:val=""/>
+      <w:lvlJc w:val="left"/>
+      <w:pPr>
+        <w:ind w:left="4320" w:hanging="360"/>
+      </w:pPr>
+      <w:rPr>
+        <w:rFonts w:ascii="Wingdings" w:hAnsi="Wingdings" w:hint="default"/>
+      </w:rPr>
+    </w:lvl>
+    <w:lvl w:ilvl="6" w:tplc="04090001" w:tentative="1">
+      <w:start w:val="1"/>
+      <w:numFmt w:val="bullet"/>
+      <w:lvlText w:val=""/>
+      <w:lvlJc w:val="left"/>
+      <w:pPr>
+        <w:ind w:left="5040" w:hanging="360"/>
+      </w:pPr>
+      <w:rPr>
+        <w:rFonts w:ascii="Symbol" w:hAnsi="Symbol" w:hint="default"/>
+      </w:rPr>
+    </w:lvl>
+    <w:lvl w:ilvl="7" w:tplc="04090003" w:tentative="1">
+      <w:start w:val="1"/>
+      <w:numFmt w:val="bullet"/>
+      <w:lvlText w:val="o"/>
+      <w:lvlJc w:val="left"/>
+      <w:pPr>
+        <w:ind w:left="5760" w:hanging="360"/>
+      </w:pPr>
+      <w:rPr>
+        <w:rFonts w:ascii="Courier New" w:hAnsi="Courier New" w:cs="Courier New" w:hint="default"/>
+      </w:rPr>
+    </w:lvl>
+    <w:lvl w:ilvl="8" w:tplc="04090005" w:tentative="1">
+      <w:start w:val="1"/>
+      <w:numFmt w:val="bullet"/>
+      <w:lvlText w:val=""/>
+      <w:lvlJc w:val="left"/>
+      <w:pPr>
+        <w:ind w:left="6480" w:hanging="360"/>
+      </w:pPr>
+      <w:rPr>
+        <w:rFonts w:ascii="Wingdings" w:hAnsi="Wingdings" w:hint="default"/>
+      </w:rPr>
+    </w:lvl>
+  </w:abstractNum>
+  <w:num w:numId="1" w16cid:durableId="2100829717">
+    <w:abstractNumId w:val="1"/>
+  </w:num>
+  <w:num w:numId="2" w16cid:durableId="2118285815">
+    <w:abstractNumId w:val="0"/>
+  </w:num>
+  <w:num w:numId="3" w16cid:durableId="2027125949">
+    <w:abstractNumId w:val="2"/>
+  </w:num>
+</w:numbering>
 </file>
 
 <file path=word/styles.xml><?xml version="1.0" encoding="utf-8"?>
@@ -2269,6 +3012,7 @@
   <w:style w:type="character" w:default="1" w:styleId="DefaultParagraphFont">
     <w:name w:val="Default Paragraph Font"/>
     <w:uiPriority w:val="1"/>
+    <w:semiHidden/>
     <w:unhideWhenUsed/>
   </w:style>
   <w:style w:type="table" w:default="1" w:styleId="TableNormal">

</xml_diff>